<commit_message>
[Chapter-3: Function]-Add sumary about Function Rule
</commit_message>
<xml_diff>
--- a/Clean Code/CLEAN CODE.docx
+++ b/Clean Code/CLEAN CODE.docx
@@ -57,6 +57,7 @@
     <w:p>
       <w:pPr>
         <w:numPr>
+          <w:ilvl w:val="0"/>
           <w:numId w:val="0"/>
         </w:numPr>
         <w:ind w:firstLine="720" w:firstLineChars="0"/>
@@ -85,6 +86,7 @@
     <w:p>
       <w:pPr>
         <w:numPr>
+          <w:ilvl w:val="0"/>
           <w:numId w:val="0"/>
         </w:numPr>
         <w:ind w:left="420" w:leftChars="0"/>
@@ -474,37 +476,412 @@
         </w:rPr>
         <w:t>Create local variable for some number or final string</w:t>
       </w:r>
+    </w:p>
+    <w:p>
+      <w:pPr>
+        <w:numPr>
+          <w:ilvl w:val="1"/>
+          <w:numId w:val="2"/>
+        </w:numPr>
+        <w:ind w:left="840" w:leftChars="0" w:hanging="420" w:firstLineChars="0"/>
+        <w:jc w:val="left"/>
+        <w:rPr>
+          <w:rFonts w:hint="default"/>
+          <w:b/>
+          <w:bCs/>
+          <w:sz w:val="30"/>
+          <w:szCs w:val="30"/>
+          <w:lang w:val="en-US"/>
+        </w:rPr>
+      </w:pPr>
+      <w:r>
+        <w:rPr>
+          <w:rFonts w:hint="default"/>
+          <w:b w:val="0"/>
+          <w:bCs w:val="0"/>
+          <w:sz w:val="30"/>
+          <w:szCs w:val="30"/>
+          <w:lang w:val="en-US"/>
+        </w:rPr>
+        <w:t>Dont choose name by favorite, or something cool, cute. What variable present, name by it</w:t>
+      </w:r>
+    </w:p>
+    <w:p>
+      <w:pPr>
+        <w:numPr>
+          <w:ilvl w:val="0"/>
+          <w:numId w:val="1"/>
+        </w:numPr>
+        <w:jc w:val="left"/>
+        <w:rPr>
+          <w:rFonts w:hint="default"/>
+          <w:b/>
+          <w:bCs/>
+          <w:sz w:val="30"/>
+          <w:szCs w:val="30"/>
+          <w:lang w:val="en-US"/>
+        </w:rPr>
+      </w:pPr>
+      <w:r>
+        <w:rPr>
+          <w:rFonts w:hint="default"/>
+          <w:b/>
+          <w:bCs/>
+          <w:sz w:val="30"/>
+          <w:szCs w:val="30"/>
+          <w:lang w:val="en-US"/>
+        </w:rPr>
+        <w:t>Chapter 3: Functions</w:t>
+      </w:r>
+    </w:p>
+    <w:p>
+      <w:pPr>
+        <w:numPr>
+          <w:ilvl w:val="0"/>
+          <w:numId w:val="3"/>
+        </w:numPr>
+        <w:ind w:left="420" w:leftChars="0" w:hanging="420" w:firstLineChars="0"/>
+        <w:jc w:val="left"/>
+        <w:rPr>
+          <w:rFonts w:hint="default"/>
+          <w:b/>
+          <w:bCs/>
+          <w:sz w:val="30"/>
+          <w:szCs w:val="30"/>
+          <w:lang w:val="en-US"/>
+        </w:rPr>
+      </w:pPr>
+      <w:r>
+        <w:rPr>
+          <w:rFonts w:hint="default"/>
+          <w:b w:val="0"/>
+          <w:bCs w:val="0"/>
+          <w:sz w:val="30"/>
+          <w:szCs w:val="30"/>
+          <w:lang w:val="en-US"/>
+        </w:rPr>
+        <w:t>Rule about creating easy-to-read function</w:t>
+      </w:r>
+    </w:p>
+    <w:p>
+      <w:pPr>
+        <w:numPr>
+          <w:ilvl w:val="1"/>
+          <w:numId w:val="3"/>
+        </w:numPr>
+        <w:ind w:left="840" w:leftChars="0" w:hanging="420" w:firstLineChars="0"/>
+        <w:jc w:val="left"/>
+        <w:rPr>
+          <w:rFonts w:hint="default"/>
+          <w:b/>
+          <w:bCs/>
+          <w:sz w:val="30"/>
+          <w:szCs w:val="30"/>
+          <w:lang w:val="en-US"/>
+        </w:rPr>
+      </w:pPr>
+      <w:r>
+        <w:rPr>
+          <w:rFonts w:hint="default"/>
+          <w:b w:val="0"/>
+          <w:bCs w:val="0"/>
+          <w:sz w:val="30"/>
+          <w:szCs w:val="30"/>
+          <w:lang w:val="en-US"/>
+        </w:rPr>
+        <w:t>Keep Function as small as it can =&gt; easy to follow</w:t>
+      </w:r>
+    </w:p>
+    <w:p>
+      <w:pPr>
+        <w:numPr>
+          <w:ilvl w:val="1"/>
+          <w:numId w:val="3"/>
+        </w:numPr>
+        <w:ind w:left="840" w:leftChars="0" w:hanging="420" w:firstLineChars="0"/>
+        <w:jc w:val="left"/>
+        <w:rPr>
+          <w:rFonts w:hint="default"/>
+          <w:b/>
+          <w:bCs/>
+          <w:sz w:val="30"/>
+          <w:szCs w:val="30"/>
+          <w:lang w:val="en-US"/>
+        </w:rPr>
+      </w:pPr>
+      <w:r>
+        <w:rPr>
+          <w:rFonts w:hint="default"/>
+          <w:b w:val="0"/>
+          <w:bCs w:val="0"/>
+          <w:sz w:val="30"/>
+          <w:szCs w:val="30"/>
+          <w:lang w:val="en-US"/>
+        </w:rPr>
+        <w:t>DRY !!!!</w:t>
+      </w:r>
+    </w:p>
+    <w:p>
+      <w:pPr>
+        <w:numPr>
+          <w:ilvl w:val="1"/>
+          <w:numId w:val="3"/>
+        </w:numPr>
+        <w:ind w:left="840" w:leftChars="0" w:hanging="420" w:firstLineChars="0"/>
+        <w:jc w:val="left"/>
+        <w:rPr>
+          <w:rFonts w:hint="default"/>
+          <w:b/>
+          <w:bCs/>
+          <w:sz w:val="30"/>
+          <w:szCs w:val="30"/>
+          <w:lang w:val="en-US"/>
+        </w:rPr>
+      </w:pPr>
+      <w:r>
+        <w:rPr>
+          <w:rFonts w:hint="default"/>
+          <w:b w:val="0"/>
+          <w:bCs w:val="0"/>
+          <w:sz w:val="30"/>
+          <w:szCs w:val="30"/>
+          <w:lang w:val="en-US"/>
+        </w:rPr>
+        <w:t>Try less argument as possible.  One is excellent, two is still good, three is not good enough and shoud not more than three</w:t>
+      </w:r>
+    </w:p>
+    <w:p>
+      <w:pPr>
+        <w:numPr>
+          <w:ilvl w:val="1"/>
+          <w:numId w:val="3"/>
+        </w:numPr>
+        <w:ind w:left="840" w:leftChars="0" w:hanging="420" w:firstLineChars="0"/>
+        <w:jc w:val="left"/>
+        <w:rPr>
+          <w:rFonts w:hint="default"/>
+          <w:b/>
+          <w:bCs/>
+          <w:sz w:val="30"/>
+          <w:szCs w:val="30"/>
+          <w:lang w:val="en-US"/>
+        </w:rPr>
+      </w:pPr>
+      <w:r>
+        <w:rPr>
+          <w:rFonts w:hint="default"/>
+          <w:b w:val="0"/>
+          <w:bCs w:val="0"/>
+          <w:sz w:val="30"/>
+          <w:szCs w:val="30"/>
+          <w:lang w:val="en-US"/>
+        </w:rPr>
+        <w:t>If function need more than three argument =&gt; make a class to wrap it</w:t>
+      </w:r>
+    </w:p>
+    <w:p>
+      <w:pPr>
+        <w:numPr>
+          <w:ilvl w:val="1"/>
+          <w:numId w:val="3"/>
+        </w:numPr>
+        <w:ind w:left="840" w:leftChars="0" w:hanging="420" w:firstLineChars="0"/>
+        <w:jc w:val="left"/>
+        <w:rPr>
+          <w:rFonts w:hint="default"/>
+          <w:b/>
+          <w:bCs/>
+          <w:sz w:val="30"/>
+          <w:szCs w:val="30"/>
+          <w:lang w:val="en-US"/>
+        </w:rPr>
+      </w:pPr>
+      <w:r>
+        <w:rPr>
+          <w:rFonts w:hint="default"/>
+          <w:b w:val="0"/>
+          <w:bCs w:val="0"/>
+          <w:sz w:val="30"/>
+          <w:szCs w:val="30"/>
+          <w:lang w:val="en-US"/>
+        </w:rPr>
+        <w:t>Function should do one thing and only one</w:t>
+      </w:r>
+    </w:p>
+    <w:p>
+      <w:pPr>
+        <w:numPr>
+          <w:ilvl w:val="1"/>
+          <w:numId w:val="3"/>
+        </w:numPr>
+        <w:ind w:left="840" w:leftChars="0" w:hanging="420" w:firstLineChars="0"/>
+        <w:jc w:val="left"/>
+        <w:rPr>
+          <w:rFonts w:hint="default"/>
+          <w:b/>
+          <w:bCs/>
+          <w:sz w:val="30"/>
+          <w:szCs w:val="30"/>
+          <w:lang w:val="en-US"/>
+        </w:rPr>
+      </w:pPr>
+      <w:r>
+        <w:rPr>
+          <w:rFonts w:hint="default"/>
+          <w:b w:val="0"/>
+          <w:bCs w:val="0"/>
+          <w:sz w:val="30"/>
+          <w:szCs w:val="30"/>
+          <w:lang w:val="en-US"/>
+        </w:rPr>
+        <w:t>Should not have Side Effect</w:t>
+      </w:r>
+    </w:p>
+    <w:p>
+      <w:pPr>
+        <w:numPr>
+          <w:ilvl w:val="1"/>
+          <w:numId w:val="3"/>
+        </w:numPr>
+        <w:ind w:left="840" w:leftChars="0" w:hanging="420" w:firstLineChars="0"/>
+        <w:jc w:val="left"/>
+        <w:rPr>
+          <w:rFonts w:hint="default"/>
+          <w:b/>
+          <w:bCs/>
+          <w:sz w:val="30"/>
+          <w:szCs w:val="30"/>
+          <w:lang w:val="en-US"/>
+        </w:rPr>
+      </w:pPr>
+      <w:r>
+        <w:rPr>
+          <w:rFonts w:hint="default"/>
+          <w:b w:val="0"/>
+          <w:bCs w:val="0"/>
+          <w:sz w:val="30"/>
+          <w:szCs w:val="30"/>
+          <w:lang w:val="en-US"/>
+        </w:rPr>
+        <w:t>For output argument, should create function inside object itself</w:t>
+      </w:r>
+    </w:p>
+    <w:p>
+      <w:pPr>
+        <w:numPr>
+          <w:ilvl w:val="1"/>
+          <w:numId w:val="3"/>
+        </w:numPr>
+        <w:ind w:left="840" w:leftChars="0" w:hanging="420" w:firstLineChars="0"/>
+        <w:jc w:val="left"/>
+        <w:rPr>
+          <w:rFonts w:hint="default"/>
+          <w:b/>
+          <w:bCs/>
+          <w:sz w:val="30"/>
+          <w:szCs w:val="30"/>
+          <w:lang w:val="en-US"/>
+        </w:rPr>
+      </w:pPr>
+      <w:r>
+        <w:rPr>
+          <w:rFonts w:hint="default"/>
+          <w:b w:val="0"/>
+          <w:bCs w:val="0"/>
+          <w:sz w:val="30"/>
+          <w:szCs w:val="30"/>
+          <w:lang w:val="en-US"/>
+        </w:rPr>
+        <w:t>Function should not have both output argument and return value</w:t>
+      </w:r>
+    </w:p>
+    <w:p>
+      <w:pPr>
+        <w:numPr>
+          <w:ilvl w:val="1"/>
+          <w:numId w:val="3"/>
+        </w:numPr>
+        <w:ind w:left="840" w:leftChars="0" w:hanging="420" w:firstLineChars="0"/>
+        <w:jc w:val="left"/>
+        <w:rPr>
+          <w:rFonts w:hint="default"/>
+          <w:b/>
+          <w:bCs/>
+          <w:sz w:val="30"/>
+          <w:szCs w:val="30"/>
+          <w:lang w:val="en-US"/>
+        </w:rPr>
+      </w:pPr>
+      <w:r>
+        <w:rPr>
+          <w:rFonts w:hint="default"/>
+          <w:b w:val="0"/>
+          <w:bCs w:val="0"/>
+          <w:sz w:val="30"/>
+          <w:szCs w:val="30"/>
+          <w:lang w:val="en-US"/>
+        </w:rPr>
+        <w:t>Better return value for changing varibable function</w:t>
+      </w:r>
+    </w:p>
+    <w:p>
+      <w:pPr>
+        <w:numPr>
+          <w:ilvl w:val="1"/>
+          <w:numId w:val="3"/>
+        </w:numPr>
+        <w:ind w:left="840" w:leftChars="0" w:hanging="420" w:firstLineChars="0"/>
+        <w:jc w:val="left"/>
+        <w:rPr>
+          <w:rFonts w:hint="default"/>
+          <w:b/>
+          <w:bCs/>
+          <w:sz w:val="30"/>
+          <w:szCs w:val="30"/>
+          <w:lang w:val="en-US"/>
+        </w:rPr>
+      </w:pPr>
+      <w:r>
+        <w:rPr>
+          <w:rFonts w:hint="default"/>
+          <w:b w:val="0"/>
+          <w:bCs w:val="0"/>
+          <w:sz w:val="30"/>
+          <w:szCs w:val="30"/>
+          <w:lang w:val="en-US"/>
+        </w:rPr>
+        <w:t>Should not contain Flag Arguments =&gt; Sound like function will do not just one thing =&gt; create each function for each case</w:t>
+      </w:r>
       <w:bookmarkStart w:id="0" w:name="_GoBack"/>
       <w:bookmarkEnd w:id="0"/>
-    </w:p>
-    <w:p>
-      <w:pPr>
-        <w:numPr>
-          <w:ilvl w:val="1"/>
-          <w:numId w:val="2"/>
-        </w:numPr>
-        <w:ind w:left="840" w:leftChars="0" w:hanging="420" w:firstLineChars="0"/>
-        <w:jc w:val="left"/>
-        <w:rPr>
-          <w:rFonts w:hint="default"/>
-          <w:b/>
-          <w:bCs/>
-          <w:sz w:val="30"/>
-          <w:szCs w:val="30"/>
-          <w:lang w:val="en-US"/>
-        </w:rPr>
-      </w:pPr>
-      <w:r>
-        <w:rPr>
-          <w:rFonts w:hint="default"/>
-          <w:b w:val="0"/>
-          <w:bCs w:val="0"/>
-          <w:sz w:val="30"/>
-          <w:szCs w:val="30"/>
-          <w:lang w:val="en-US"/>
-        </w:rPr>
-        <w:t>Dont choose name by favorite, or something cool, cute. What variable present, name by it</w:t>
-      </w:r>
+      <w:r>
+        <w:rPr>
+          <w:rFonts w:hint="default"/>
+          <w:b w:val="0"/>
+          <w:bCs w:val="0"/>
+          <w:sz w:val="30"/>
+          <w:szCs w:val="30"/>
+          <w:lang w:val="en-US"/>
+        </w:rPr>
+        <w:t xml:space="preserve"> </w:t>
+      </w:r>
+    </w:p>
+    <w:p>
+      <w:pPr>
+        <w:numPr>
+          <w:ilvl w:val="0"/>
+          <w:numId w:val="0"/>
+        </w:numPr>
+        <w:jc w:val="left"/>
+        <w:rPr>
+          <w:rFonts w:hint="default"/>
+          <w:b/>
+          <w:bCs/>
+          <w:sz w:val="30"/>
+          <w:szCs w:val="30"/>
+          <w:lang w:val="en-US"/>
+        </w:rPr>
+      </w:pPr>
     </w:p>
     <w:p>
       <w:pPr>
@@ -531,12 +908,13 @@
           <w:szCs w:val="30"/>
           <w:lang w:val="en-US"/>
         </w:rPr>
-        <w:t>Chapter 3: Functions</w:t>
-      </w:r>
-    </w:p>
-    <w:p>
-      <w:pPr>
-        <w:numPr>
+        <w:t>Chapter 4: Comments</w:t>
+      </w:r>
+    </w:p>
+    <w:p>
+      <w:pPr>
+        <w:numPr>
+          <w:ilvl w:val="0"/>
           <w:numId w:val="0"/>
         </w:numPr>
         <w:jc w:val="left"/>
@@ -575,12 +953,13 @@
           <w:szCs w:val="30"/>
           <w:lang w:val="en-US"/>
         </w:rPr>
-        <w:t>Chapter 4: Comments</w:t>
-      </w:r>
-    </w:p>
-    <w:p>
-      <w:pPr>
-        <w:numPr>
+        <w:t>Chapter 5: Formatting</w:t>
+      </w:r>
+    </w:p>
+    <w:p>
+      <w:pPr>
+        <w:numPr>
+          <w:ilvl w:val="0"/>
           <w:numId w:val="0"/>
         </w:numPr>
         <w:jc w:val="left"/>
@@ -619,12 +998,13 @@
           <w:szCs w:val="30"/>
           <w:lang w:val="en-US"/>
         </w:rPr>
-        <w:t>Chapter 5: Formatting</w:t>
-      </w:r>
-    </w:p>
-    <w:p>
-      <w:pPr>
-        <w:numPr>
+        <w:t>Chapter 6: Objects and Data Structures</w:t>
+      </w:r>
+    </w:p>
+    <w:p>
+      <w:pPr>
+        <w:numPr>
+          <w:ilvl w:val="0"/>
           <w:numId w:val="0"/>
         </w:numPr>
         <w:jc w:val="left"/>
@@ -663,12 +1043,13 @@
           <w:szCs w:val="30"/>
           <w:lang w:val="en-US"/>
         </w:rPr>
-        <w:t>Chapter 6: Objects and Data Structures</w:t>
-      </w:r>
-    </w:p>
-    <w:p>
-      <w:pPr>
-        <w:numPr>
+        <w:t>Chapter 7: Error Handling</w:t>
+      </w:r>
+    </w:p>
+    <w:p>
+      <w:pPr>
+        <w:numPr>
+          <w:ilvl w:val="0"/>
           <w:numId w:val="0"/>
         </w:numPr>
         <w:jc w:val="left"/>
@@ -707,12 +1088,13 @@
           <w:szCs w:val="30"/>
           <w:lang w:val="en-US"/>
         </w:rPr>
-        <w:t>Chapter 7: Error Handling</w:t>
-      </w:r>
-    </w:p>
-    <w:p>
-      <w:pPr>
-        <w:numPr>
+        <w:t>Chapter 8: Boundaries</w:t>
+      </w:r>
+    </w:p>
+    <w:p>
+      <w:pPr>
+        <w:numPr>
+          <w:ilvl w:val="0"/>
           <w:numId w:val="0"/>
         </w:numPr>
         <w:jc w:val="left"/>
@@ -751,12 +1133,13 @@
           <w:szCs w:val="30"/>
           <w:lang w:val="en-US"/>
         </w:rPr>
-        <w:t>Chapter 8: Boundaries</w:t>
-      </w:r>
-    </w:p>
-    <w:p>
-      <w:pPr>
-        <w:numPr>
+        <w:t>Chapter 9: Unit Tests</w:t>
+      </w:r>
+    </w:p>
+    <w:p>
+      <w:pPr>
+        <w:numPr>
+          <w:ilvl w:val="0"/>
           <w:numId w:val="0"/>
         </w:numPr>
         <w:jc w:val="left"/>
@@ -795,12 +1178,13 @@
           <w:szCs w:val="30"/>
           <w:lang w:val="en-US"/>
         </w:rPr>
-        <w:t>Chapter 9: Unit Tests</w:t>
-      </w:r>
-    </w:p>
-    <w:p>
-      <w:pPr>
-        <w:numPr>
+        <w:t>Chapter 10: Classes</w:t>
+      </w:r>
+    </w:p>
+    <w:p>
+      <w:pPr>
+        <w:numPr>
+          <w:ilvl w:val="0"/>
           <w:numId w:val="0"/>
         </w:numPr>
         <w:jc w:val="left"/>
@@ -839,12 +1223,13 @@
           <w:szCs w:val="30"/>
           <w:lang w:val="en-US"/>
         </w:rPr>
-        <w:t>Chapter 10: Classes</w:t>
-      </w:r>
-    </w:p>
-    <w:p>
-      <w:pPr>
-        <w:numPr>
+        <w:t>Chapter 11: Systems</w:t>
+      </w:r>
+    </w:p>
+    <w:p>
+      <w:pPr>
+        <w:numPr>
+          <w:ilvl w:val="0"/>
           <w:numId w:val="0"/>
         </w:numPr>
         <w:jc w:val="left"/>
@@ -883,12 +1268,13 @@
           <w:szCs w:val="30"/>
           <w:lang w:val="en-US"/>
         </w:rPr>
-        <w:t>Chapter 11: Systems</w:t>
-      </w:r>
-    </w:p>
-    <w:p>
-      <w:pPr>
-        <w:numPr>
+        <w:t>Chapter 12: Emergence</w:t>
+      </w:r>
+    </w:p>
+    <w:p>
+      <w:pPr>
+        <w:numPr>
+          <w:ilvl w:val="0"/>
           <w:numId w:val="0"/>
         </w:numPr>
         <w:jc w:val="left"/>
@@ -927,12 +1313,13 @@
           <w:szCs w:val="30"/>
           <w:lang w:val="en-US"/>
         </w:rPr>
-        <w:t>Chapter 12: Emergence</w:t>
-      </w:r>
-    </w:p>
-    <w:p>
-      <w:pPr>
-        <w:numPr>
+        <w:t>Chapter 13: Concurrency</w:t>
+      </w:r>
+    </w:p>
+    <w:p>
+      <w:pPr>
+        <w:numPr>
+          <w:ilvl w:val="0"/>
           <w:numId w:val="0"/>
         </w:numPr>
         <w:jc w:val="left"/>
@@ -971,12 +1358,13 @@
           <w:szCs w:val="30"/>
           <w:lang w:val="en-US"/>
         </w:rPr>
-        <w:t>Chapter 13: Concurrency</w:t>
-      </w:r>
-    </w:p>
-    <w:p>
-      <w:pPr>
-        <w:numPr>
+        <w:t>Chapter 14: Successive Refinement</w:t>
+      </w:r>
+    </w:p>
+    <w:p>
+      <w:pPr>
+        <w:numPr>
+          <w:ilvl w:val="0"/>
           <w:numId w:val="0"/>
         </w:numPr>
         <w:jc w:val="left"/>
@@ -1015,12 +1403,13 @@
           <w:szCs w:val="30"/>
           <w:lang w:val="en-US"/>
         </w:rPr>
-        <w:t>Chapter 14: Successive Refinement</w:t>
-      </w:r>
-    </w:p>
-    <w:p>
-      <w:pPr>
-        <w:numPr>
+        <w:t>Chapter 15: JUnit Internals</w:t>
+      </w:r>
+    </w:p>
+    <w:p>
+      <w:pPr>
+        <w:numPr>
+          <w:ilvl w:val="0"/>
           <w:numId w:val="0"/>
         </w:numPr>
         <w:jc w:val="left"/>
@@ -1059,56 +1448,13 @@
           <w:szCs w:val="30"/>
           <w:lang w:val="en-US"/>
         </w:rPr>
-        <w:t>Chapter 15: JUnit Internals</w:t>
-      </w:r>
-    </w:p>
-    <w:p>
-      <w:pPr>
-        <w:numPr>
-          <w:numId w:val="0"/>
-        </w:numPr>
-        <w:jc w:val="left"/>
-        <w:rPr>
-          <w:rFonts w:hint="default"/>
-          <w:b/>
-          <w:bCs/>
-          <w:sz w:val="30"/>
-          <w:szCs w:val="30"/>
-          <w:lang w:val="en-US"/>
-        </w:rPr>
-      </w:pPr>
-    </w:p>
-    <w:p>
-      <w:pPr>
-        <w:numPr>
-          <w:ilvl w:val="0"/>
-          <w:numId w:val="1"/>
-        </w:numPr>
-        <w:jc w:val="left"/>
-        <w:rPr>
-          <w:rFonts w:hint="default"/>
-          <w:b/>
-          <w:bCs/>
-          <w:sz w:val="30"/>
-          <w:szCs w:val="30"/>
-          <w:lang w:val="en-US"/>
-        </w:rPr>
-      </w:pPr>
-      <w:r>
-        <w:rPr>
-          <w:rFonts w:hint="default"/>
-          <w:b/>
-          <w:bCs/>
-          <w:sz w:val="30"/>
-          <w:szCs w:val="30"/>
-          <w:lang w:val="en-US"/>
-        </w:rPr>
         <w:t>Chapter 16: Refactoring SerialDate</w:t>
       </w:r>
     </w:p>
     <w:p>
       <w:pPr>
         <w:numPr>
+          <w:ilvl w:val="0"/>
           <w:numId w:val="0"/>
         </w:numPr>
         <w:jc w:val="left"/>
@@ -1314,11 +1660,154 @@
       </w:rPr>
     </w:lvl>
   </w:abstractNum>
+  <w:abstractNum w:abstractNumId="2">
+    <w:nsid w:val="5C6DE5B0"/>
+    <w:multiLevelType w:val="multilevel"/>
+    <w:tmpl w:val="5C6DE5B0"/>
+    <w:lvl w:ilvl="0" w:tentative="0">
+      <w:start w:val="1"/>
+      <w:numFmt w:val="bullet"/>
+      <w:lvlText w:val=""/>
+      <w:lvlJc w:val="left"/>
+      <w:pPr>
+        <w:tabs>
+          <w:tab w:val="left" w:pos="420"/>
+        </w:tabs>
+        <w:ind w:left="420" w:leftChars="0" w:hanging="420" w:firstLineChars="0"/>
+      </w:pPr>
+      <w:rPr>
+        <w:rFonts w:hint="default" w:ascii="Wingdings" w:hAnsi="Wingdings"/>
+      </w:rPr>
+    </w:lvl>
+    <w:lvl w:ilvl="1" w:tentative="0">
+      <w:start w:val="1"/>
+      <w:numFmt w:val="bullet"/>
+      <w:lvlText w:val=""/>
+      <w:lvlJc w:val="left"/>
+      <w:pPr>
+        <w:tabs>
+          <w:tab w:val="left" w:pos="840"/>
+        </w:tabs>
+        <w:ind w:left="840" w:leftChars="0" w:hanging="420" w:firstLineChars="0"/>
+      </w:pPr>
+      <w:rPr>
+        <w:rFonts w:hint="default" w:ascii="Wingdings" w:hAnsi="Wingdings"/>
+      </w:rPr>
+    </w:lvl>
+    <w:lvl w:ilvl="2" w:tentative="0">
+      <w:start w:val="1"/>
+      <w:numFmt w:val="bullet"/>
+      <w:lvlText w:val=""/>
+      <w:lvlJc w:val="left"/>
+      <w:pPr>
+        <w:tabs>
+          <w:tab w:val="left" w:pos="1260"/>
+        </w:tabs>
+        <w:ind w:left="1260" w:leftChars="0" w:hanging="420" w:firstLineChars="0"/>
+      </w:pPr>
+      <w:rPr>
+        <w:rFonts w:hint="default" w:ascii="Wingdings" w:hAnsi="Wingdings"/>
+      </w:rPr>
+    </w:lvl>
+    <w:lvl w:ilvl="3" w:tentative="0">
+      <w:start w:val="1"/>
+      <w:numFmt w:val="bullet"/>
+      <w:lvlText w:val=""/>
+      <w:lvlJc w:val="left"/>
+      <w:pPr>
+        <w:tabs>
+          <w:tab w:val="left" w:pos="1680"/>
+        </w:tabs>
+        <w:ind w:left="1680" w:leftChars="0" w:hanging="420" w:firstLineChars="0"/>
+      </w:pPr>
+      <w:rPr>
+        <w:rFonts w:hint="default" w:ascii="Wingdings" w:hAnsi="Wingdings"/>
+      </w:rPr>
+    </w:lvl>
+    <w:lvl w:ilvl="4" w:tentative="0">
+      <w:start w:val="1"/>
+      <w:numFmt w:val="bullet"/>
+      <w:lvlText w:val=""/>
+      <w:lvlJc w:val="left"/>
+      <w:pPr>
+        <w:tabs>
+          <w:tab w:val="left" w:pos="2100"/>
+        </w:tabs>
+        <w:ind w:left="2100" w:leftChars="0" w:hanging="420" w:firstLineChars="0"/>
+      </w:pPr>
+      <w:rPr>
+        <w:rFonts w:hint="default" w:ascii="Wingdings" w:hAnsi="Wingdings"/>
+      </w:rPr>
+    </w:lvl>
+    <w:lvl w:ilvl="5" w:tentative="0">
+      <w:start w:val="1"/>
+      <w:numFmt w:val="bullet"/>
+      <w:lvlText w:val=""/>
+      <w:lvlJc w:val="left"/>
+      <w:pPr>
+        <w:tabs>
+          <w:tab w:val="left" w:pos="2520"/>
+        </w:tabs>
+        <w:ind w:left="2520" w:leftChars="0" w:hanging="420" w:firstLineChars="0"/>
+      </w:pPr>
+      <w:rPr>
+        <w:rFonts w:hint="default" w:ascii="Wingdings" w:hAnsi="Wingdings"/>
+      </w:rPr>
+    </w:lvl>
+    <w:lvl w:ilvl="6" w:tentative="0">
+      <w:start w:val="1"/>
+      <w:numFmt w:val="bullet"/>
+      <w:lvlText w:val=""/>
+      <w:lvlJc w:val="left"/>
+      <w:pPr>
+        <w:tabs>
+          <w:tab w:val="left" w:pos="2940"/>
+        </w:tabs>
+        <w:ind w:left="2940" w:leftChars="0" w:hanging="420" w:firstLineChars="0"/>
+      </w:pPr>
+      <w:rPr>
+        <w:rFonts w:hint="default" w:ascii="Wingdings" w:hAnsi="Wingdings"/>
+      </w:rPr>
+    </w:lvl>
+    <w:lvl w:ilvl="7" w:tentative="0">
+      <w:start w:val="1"/>
+      <w:numFmt w:val="bullet"/>
+      <w:lvlText w:val=""/>
+      <w:lvlJc w:val="left"/>
+      <w:pPr>
+        <w:tabs>
+          <w:tab w:val="left" w:pos="3360"/>
+        </w:tabs>
+        <w:ind w:left="3360" w:leftChars="0" w:hanging="420" w:firstLineChars="0"/>
+      </w:pPr>
+      <w:rPr>
+        <w:rFonts w:hint="default" w:ascii="Wingdings" w:hAnsi="Wingdings"/>
+      </w:rPr>
+    </w:lvl>
+    <w:lvl w:ilvl="8" w:tentative="0">
+      <w:start w:val="1"/>
+      <w:numFmt w:val="bullet"/>
+      <w:lvlText w:val=""/>
+      <w:lvlJc w:val="left"/>
+      <w:pPr>
+        <w:tabs>
+          <w:tab w:val="left" w:pos="3780"/>
+        </w:tabs>
+        <w:ind w:left="3780" w:leftChars="0" w:hanging="420" w:firstLineChars="0"/>
+      </w:pPr>
+      <w:rPr>
+        <w:rFonts w:hint="default" w:ascii="Wingdings" w:hAnsi="Wingdings"/>
+      </w:rPr>
+    </w:lvl>
+  </w:abstractNum>
   <w:num w:numId="1">
     <w:abstractNumId w:val="0"/>
   </w:num>
   <w:num w:numId="2">
     <w:abstractNumId w:val="1"/>
+  </w:num>
+  <w:num w:numId="3">
+    <w:abstractNumId w:val="2"/>
   </w:num>
 </w:numbering>
 </file>

</xml_diff>